<commit_message>
master add a string
string
</commit_message>
<xml_diff>
--- a/111.docx
+++ b/111.docx
@@ -69,15 +69,39 @@
           <w:sz w:val="44"/>
           <w:szCs w:val="44"/>
         </w:rPr>
-        <w:t>用来做测试的文档</w:t>
+        <w:t>用来做测试的文档333</w:t>
       </w:r>
+    </w:p>
+    <w:p>
+      <w:pPr>
+        <w:rPr>
+          <w:sz w:val="44"/>
+          <w:szCs w:val="44"/>
+        </w:rPr>
+      </w:pPr>
+    </w:p>
+    <w:p>
+      <w:pPr>
+        <w:rPr>
+          <w:sz w:val="44"/>
+          <w:szCs w:val="44"/>
+        </w:rPr>
+      </w:pPr>
       <w:r>
         <w:rPr>
           <w:sz w:val="44"/>
           <w:szCs w:val="44"/>
         </w:rPr>
-        <w:t>333</w:t>
+        <w:t>Master add a string</w:t>
       </w:r>
+    </w:p>
+    <w:p>
+      <w:pPr>
+        <w:rPr>
+          <w:sz w:val="44"/>
+          <w:szCs w:val="44"/>
+        </w:rPr>
+      </w:pPr>
       <w:bookmarkStart w:id="0" w:name="_GoBack"/>
       <w:bookmarkEnd w:id="0"/>
     </w:p>

</xml_diff>